<commit_message>
Updating the CFP docx file
</commit_message>
<xml_diff>
--- a/files/PSA2014_CFP.docx
+++ b/files/PSA2014_CFP.docx
@@ -36,7 +36,7 @@
                     <a:blip r:embed="rId4">
                       <a:extLst>
                         <a:ext uri="{28A0092B-C50C-407E-A947-70E740481C1C}">
-                          <a14:useLocalDpi xmlns:a14="http://schemas.microsoft.com/office/drawing/2010/main" xmlns:wps="http://schemas.microsoft.com/office/word/2010/wordprocessingShape" xmlns:wpi="http://schemas.microsoft.com/office/word/2010/wordprocessingInk" xmlns:wpg="http://schemas.microsoft.com/office/word/2010/wordprocessingGroup" xmlns:w14="http://schemas.microsoft.com/office/word/2010/wordml" xmlns:w="http://schemas.openxmlformats.org/wordprocessingml/2006/main" xmlns:w10="urn:schemas-microsoft-com:office:word" xmlns:wp14="http://schemas.microsoft.com/office/word/2010/wordprocessingDrawing" xmlns:v="urn:schemas-microsoft-com:vml" xmlns:o="urn:schemas-microsoft-com:office:office" xmlns:mv="urn:schemas-microsoft-com:mac:vml" xmlns:mc="http://schemas.openxmlformats.org/markup-compatibility/2006" xmlns:mo="http://schemas.microsoft.com/office/mac/office/2008/main" xmlns:wpc="http://schemas.microsoft.com/office/word/2010/wordprocessingCanvas" xmlns="" val="0"/>
+                          <a14:useLocalDpi xmlns="" xmlns:wpc="http://schemas.microsoft.com/office/word/2010/wordprocessingCanvas" xmlns:mo="http://schemas.microsoft.com/office/mac/office/2008/main" xmlns:mc="http://schemas.openxmlformats.org/markup-compatibility/2006" xmlns:mv="urn:schemas-microsoft-com:mac:vml" xmlns:o="urn:schemas-microsoft-com:office:office" xmlns:v="urn:schemas-microsoft-com:vml" xmlns:wp14="http://schemas.microsoft.com/office/word/2010/wordprocessingDrawing" xmlns:w10="urn:schemas-microsoft-com:office:word" xmlns:w="http://schemas.openxmlformats.org/wordprocessingml/2006/main" xmlns:w14="http://schemas.microsoft.com/office/word/2010/wordml" xmlns:wpg="http://schemas.microsoft.com/office/word/2010/wordprocessingGroup" xmlns:wpi="http://schemas.microsoft.com/office/word/2010/wordprocessingInk" xmlns:wps="http://schemas.microsoft.com/office/word/2010/wordprocessingShape" xmlns:a14="http://schemas.microsoft.com/office/drawing/2010/main" val="0"/>
                         </a:ext>
                       </a:extLst>
                     </a:blip>
@@ -163,47 +163,17 @@
         <w:pStyle w:val="NormalWeb"/>
       </w:pPr>
       <w:r>
-        <w:t>Submission is now open for pa</w:t>
-      </w:r>
-      <w:r>
-        <w:t>pers to be presented at the PSA</w:t>
-      </w:r>
-      <w:r>
-        <w:t xml:space="preserve"> 2014</w:t>
-      </w:r>
-      <w:r>
-        <w:t xml:space="preserve"> meeting </w:t>
-      </w:r>
-      <w:r>
-        <w:t>Chicago, IL on November 6-9, 2014</w:t>
-      </w:r>
-      <w:r>
-        <w:t>. Contributed papers may be on any topic in the</w:t>
-      </w:r>
-      <w:r>
-        <w:t xml:space="preserve"> philosophy of science. The PSA</w:t>
-      </w:r>
-      <w:r>
-        <w:t xml:space="preserve"> 2014</w:t>
-      </w:r>
-      <w:r>
-        <w:t xml:space="preserve"> Program Committee will strive for quality, variety, innovation and diversity on </w:t>
-      </w:r>
-      <w:r>
-        <w:t>the program. Members of the PSA</w:t>
-      </w:r>
-      <w:r>
-        <w:t>2014</w:t>
-      </w:r>
-      <w:r>
-        <w:t xml:space="preserve"> Program Committee are listed at </w:t>
-      </w:r>
-      <w:hyperlink r:id="rId5" w:history="1">
+        <w:t>Submission is now open for papers to be presented at the PSA 2014 meeting Chicago, IL on November 6-9, 2014. Contributed papers may be on any topic in the philosophy of science. The PSA 2014 Program Committee aims to prepare a program that reflects the full range of current work in the philosophy of science and will strive for quality, variety, innovation and diversity on the program. Members of the PSA2014 Program Committee are listed at</w:t>
+      </w:r>
+      <w:r>
+        <w:br/>
+      </w:r>
+      <w:hyperlink r:id="rId5" w:tgtFrame="_blank" w:history="1">
         <w:r>
           <w:rPr>
             <w:rStyle w:val="Hyperlink"/>
           </w:rPr>
-          <w:t>http://www.philsci.org/</w:t>
+          <w:t>http://www.philsci.org/meetings/psa2014/index.html</w:t>
         </w:r>
       </w:hyperlink>
       <w:r>
@@ -258,19 +228,7 @@
           <w:rPr>
             <w:rStyle w:val="Hyperlink"/>
           </w:rPr>
-          <w:t>philsci-arch</w:t>
-        </w:r>
-        <w:r>
-          <w:rPr>
-            <w:rStyle w:val="Hyperlink"/>
-          </w:rPr>
-          <w:t>i</w:t>
-        </w:r>
-        <w:r>
-          <w:rPr>
-            <w:rStyle w:val="Hyperlink"/>
-          </w:rPr>
-          <w:t>ve.pitt.edu</w:t>
+          <w:t>philsci-archive.pitt.edu</w:t>
         </w:r>
       </w:hyperlink>
       <w:r>

</xml_diff>